<commit_message>
MAJ Effectuer un retour
</commit_message>
<xml_diff>
--- a/Artefacts/Use_Case/Effectuer un retour/Cas Détaillé + Contrat.docx
+++ b/Artefacts/Use_Case/Effectuer un retour/Cas Détaillé + Contrat.docx
@@ -71,15 +71,41 @@
           </w:tcPr>
           <w:p>
             <w:r>
-              <w:t>1. L’adhérent se présente à la borne de retour de film.</w:t>
-            </w:r>
-          </w:p>
-          <w:p/>
-          <w:p/>
-          <w:p/>
-          <w:p>
-            <w:r>
-              <w:t xml:space="preserve">3. L’adhérent saisie le code de l’article et dépose le film dans la boîte de retour. </w:t>
+              <w:t>1. L</w:t>
+            </w:r>
+            <w:r>
+              <w:t xml:space="preserve">’adhérent dépose sa location dans une boite </w:t>
+            </w:r>
+            <w:r>
+              <w:t>de retour de film.</w:t>
+            </w:r>
+          </w:p>
+          <w:p>
+            <w:r>
+              <w:t>2. L’em</w:t>
+            </w:r>
+            <w:r>
+              <w:t>ployé ouvre la boite des retours</w:t>
+            </w:r>
+            <w:r>
+              <w:t xml:space="preserve"> et lance une nouvelle opération de retour de film.</w:t>
+            </w:r>
+          </w:p>
+          <w:p/>
+          <w:p/>
+          <w:p/>
+          <w:p>
+            <w:r>
+              <w:t>4</w:t>
+            </w:r>
+            <w:r>
+              <w:t>. L’employé</w:t>
+            </w:r>
+            <w:r>
+              <w:t xml:space="preserve"> saisie le code de l’article</w:t>
+            </w:r>
+            <w:r>
+              <w:t>.</w:t>
             </w:r>
           </w:p>
         </w:tc>
@@ -89,22 +115,40 @@
           </w:tcPr>
           <w:p/>
           <w:p/>
-          <w:p>
-            <w:r>
-              <w:t>2. Le système démarre une nouvelle opération de retour de film et demande la saisie du code de l’article.</w:t>
-            </w:r>
-          </w:p>
-          <w:p/>
-          <w:p/>
-          <w:p>
-            <w:r>
-              <w:t>4. Le système vérifie les informations sur la location et la termine.</w:t>
-            </w:r>
-          </w:p>
-          <w:p/>
-          <w:p>
-            <w:r>
-              <w:t>5. Le système imprime un reçu avec les informations sur la location et une preuve qu’il y a eu un retour.</w:t>
+          <w:p/>
+          <w:p/>
+          <w:p/>
+          <w:p>
+            <w:r>
+              <w:t>3</w:t>
+            </w:r>
+            <w:r>
+              <w:t>. Le système démarre une nouvelle opération de retour de film et demande la saisie du code de l’article.</w:t>
+            </w:r>
+          </w:p>
+          <w:p/>
+          <w:p/>
+          <w:p>
+            <w:r>
+              <w:t>5</w:t>
+            </w:r>
+            <w:r>
+              <w:t xml:space="preserve">. Le système </w:t>
+            </w:r>
+            <w:r>
+              <w:t>enregistre le retour du film</w:t>
+            </w:r>
+            <w:r>
+              <w:t xml:space="preserve"> et vérifie </w:t>
+            </w:r>
+            <w:r>
+              <w:t>s’</w:t>
+            </w:r>
+            <w:r>
+              <w:t>il a été rendu en retard</w:t>
+            </w:r>
+            <w:r>
+              <w:t>.</w:t>
             </w:r>
           </w:p>
           <w:p/>
@@ -155,20 +199,18 @@
           <w:tcPr>
             <w:tcW w:w="4528" w:type="dxa"/>
           </w:tcPr>
-          <w:p>
-            <w:bookmarkStart w:id="0" w:name="_GoBack"/>
-          </w:p>
-          <w:p>
-            <w:r>
-              <w:t>*1. L’adhérent va porter son retour à un employé du vidéoclub qui effectue le retour directement.</w:t>
-            </w:r>
-          </w:p>
-          <w:p/>
-          <w:p/>
-          <w:p/>
-          <w:p>
-            <w:r>
-              <w:t>3.1 L’adhérent saisie le code de l’article</w:t>
+          <w:p/>
+          <w:p/>
+          <w:p/>
+          <w:p>
+            <w:r>
+              <w:t>3.1 L’</w:t>
+            </w:r>
+            <w:r>
+              <w:t>employé</w:t>
+            </w:r>
+            <w:r>
+              <w:t xml:space="preserve"> saisie le code de l’article</w:t>
             </w:r>
           </w:p>
         </w:tc>
@@ -178,47 +220,67 @@
           </w:tcPr>
           <w:p>
             <w:r>
-              <w:t xml:space="preserve">*La borne de retour est en panne </w:t>
-            </w:r>
-          </w:p>
-          <w:p/>
-          <w:p/>
-          <w:p/>
-          <w:p>
-            <w:r>
-              <w:t>3. Le code d’article saisie est incorrect. Le système laisse 3 essais à l’adhérent de retaper le code d’article</w:t>
-            </w:r>
-          </w:p>
-          <w:p/>
-          <w:p>
-            <w:r>
-              <w:t>3.1.a Le code d’article est bon. Le système applique les étapes 4 et 5 du scénario principal.</w:t>
-            </w:r>
-          </w:p>
+              <w:t>3. Le code d’article s</w:t>
+            </w:r>
+            <w:r>
+              <w:t>aisie est incorrect. Le système</w:t>
+            </w:r>
+            <w:r>
+              <w:t xml:space="preserve"> invite l’employé a recommencé la saisie.</w:t>
+            </w:r>
+          </w:p>
+          <w:p/>
+          <w:p>
+            <w:r>
+              <w:t xml:space="preserve">3.1.a Le code d’article est bon. Le système applique les </w:t>
+            </w:r>
+            <w:r>
+              <w:t xml:space="preserve">étapes </w:t>
+            </w:r>
+            <w:r>
+              <w:t>5 du scénario principal.</w:t>
+            </w:r>
+          </w:p>
+          <w:p/>
           <w:p>
             <w:r>
               <w:t xml:space="preserve">3.1b Le code d’article est encore mauvais. </w:t>
             </w:r>
-          </w:p>
-          <w:p>
-            <w:r>
-              <w:t xml:space="preserve">  1 - Si le nombre d’essai est inférieur à 3 l’adhérent repart au point 3.1.</w:t>
-            </w:r>
-          </w:p>
-          <w:p>
-            <w:r>
-              <w:t xml:space="preserve">  2 – Il n’y a plus d’essai. Le système avertit l’adhérent qu’il s’est encore trompé et termine l’opération de retour.</w:t>
-            </w:r>
-          </w:p>
-          <w:p/>
-          <w:p>
-            <w:r>
-              <w:t>4.1 Si l’adhérent à effectuer son retour en retard. Le système l’avertit l’adhérent qu’il va avoir une amende.</w:t>
+            <w:r>
+              <w:t xml:space="preserve">Le système reprend à </w:t>
+            </w:r>
+            <w:bookmarkStart w:id="0" w:name="_GoBack"/>
+            <w:bookmarkEnd w:id="0"/>
+            <w:r>
+              <w:t>l’étape 3 du scénario alternatif.</w:t>
+            </w:r>
+          </w:p>
+          <w:p/>
+          <w:p>
+            <w:r>
+              <w:t>5</w:t>
+            </w:r>
+            <w:r>
+              <w:t>.1.</w:t>
+            </w:r>
+            <w:r>
+              <w:t xml:space="preserve"> Le film a été rendu en retard. Le système l’avertit l’employé de la durée de retard</w:t>
+            </w:r>
+            <w:r>
+              <w:t>.</w:t>
+            </w:r>
+            <w:r>
+              <w:t xml:space="preserve"> </w:t>
+            </w:r>
+            <w:r>
+              <w:rPr>
+                <w:u w:val="single"/>
+              </w:rPr>
+              <w:t>Cas gérer un retard</w:t>
             </w:r>
           </w:p>
         </w:tc>
       </w:tr>
-      <w:bookmarkEnd w:id="0"/>
     </w:tbl>
     <w:p/>
     <w:sectPr>

</xml_diff>

<commit_message>
Modification effectuer un retour
</commit_message>
<xml_diff>
--- a/Artefacts/Use_Case/Effectuer un retour/Cas Détaillé + Contrat.docx
+++ b/Artefacts/Use_Case/Effectuer un retour/Cas Détaillé + Contrat.docx
@@ -9,17 +9,34 @@
     </w:p>
     <w:p>
       <w:r>
-        <w:t>Acteur principal : Adhérent</w:t>
+        <w:t>Acteur principal : Employé</w:t>
       </w:r>
     </w:p>
     <w:p>
       <w:r>
-        <w:t>Préconditions : L’adhérent a effectué une location.</w:t>
+        <w:t>Acteur secondaire : Adhérent</w:t>
       </w:r>
     </w:p>
     <w:p>
       <w:r>
-        <w:t xml:space="preserve">Post conditions : Le film a été retourné. </w:t>
+        <w:t xml:space="preserve">Préconditions : </w:t>
+      </w:r>
+      <w:r>
+        <w:t>Un film a été déposé dans la boîte de retour de film</w:t>
+      </w:r>
+      <w:r>
+        <w:t>.</w:t>
+      </w:r>
+    </w:p>
+    <w:p>
+      <w:r>
+        <w:t xml:space="preserve">Post conditions : </w:t>
+      </w:r>
+      <w:r>
+        <w:t>Le film est enregistré dans le système comme retourner</w:t>
+      </w:r>
+      <w:r>
+        <w:t xml:space="preserve">. </w:t>
       </w:r>
     </w:p>
     <w:p/>
@@ -63,7 +80,7 @@
       </w:tr>
       <w:tr>
         <w:trPr>
-          <w:trHeight w:val="1438"/>
+          <w:trHeight w:val="5268"/>
         </w:trPr>
         <w:tc>
           <w:tcPr>
@@ -108,6 +125,21 @@
               <w:t>.</w:t>
             </w:r>
           </w:p>
+          <w:p/>
+          <w:p/>
+          <w:p/>
+          <w:p/>
+          <w:p>
+            <w:r>
+              <w:t>Les points 4 et 5 sont répétés le temps qu’il reste des films dans la boîte à retour.</w:t>
+            </w:r>
+          </w:p>
+          <w:p/>
+          <w:p>
+            <w:r>
+              <w:t>6. L’employé termine l’opération de retour de film</w:t>
+            </w:r>
+          </w:p>
         </w:tc>
         <w:tc>
           <w:tcPr>
@@ -152,6 +184,18 @@
             </w:r>
           </w:p>
           <w:p/>
+          <w:p/>
+          <w:p/>
+          <w:p/>
+          <w:p/>
+          <w:p/>
+          <w:p>
+            <w:r>
+              <w:t>7. Le système termine l’opération de retour.</w:t>
+            </w:r>
+            <w:bookmarkStart w:id="0" w:name="_GoBack"/>
+            <w:bookmarkEnd w:id="0"/>
+          </w:p>
         </w:tc>
       </w:tr>
     </w:tbl>
@@ -247,12 +291,7 @@
               <w:t xml:space="preserve">3.1b Le code d’article est encore mauvais. </w:t>
             </w:r>
             <w:r>
-              <w:t xml:space="preserve">Le système reprend à </w:t>
-            </w:r>
-            <w:bookmarkStart w:id="0" w:name="_GoBack"/>
-            <w:bookmarkEnd w:id="0"/>
-            <w:r>
-              <w:t>l’étape 3 du scénario alternatif.</w:t>
+              <w:t>Le système reprend à l’étape 3 du scénario alternatif.</w:t>
             </w:r>
           </w:p>
           <w:p/>

</xml_diff>